<commit_message>
2020-03-30 졸업논문 미팅 SKYPE
</commit_message>
<xml_diff>
--- a/연구일지/졸업작품 주간 일지 9,10,11주차.docx
+++ b/연구일지/졸업작품 주간 일지 9,10,11주차.docx
@@ -1411,6 +1411,163 @@
           <w:szCs w:val="19"/>
         </w:rPr>
       </w:pPr>
+      <w:proofErr w:type="spellStart"/>
+      <w:r>
+        <w:rPr>
+          <w:rFonts w:ascii="돋움체" w:eastAsia="돋움체" w:cs="돋움체"/>
+          <w:color w:val="000000"/>
+          <w:kern w:val="0"/>
+          <w:sz w:val="19"/>
+          <w:szCs w:val="19"/>
+        </w:rPr>
+        <w:t>shared_</w:t>
+      </w:r>
+      <w:proofErr w:type="gramStart"/>
+      <w:r>
+        <w:rPr>
+          <w:rFonts w:ascii="돋움체" w:eastAsia="돋움체" w:cs="돋움체"/>
+          <w:color w:val="000000"/>
+          <w:kern w:val="0"/>
+          <w:sz w:val="19"/>
+          <w:szCs w:val="19"/>
+        </w:rPr>
+        <w:t>ptr</w:t>
+      </w:r>
+      <w:proofErr w:type="spellEnd"/>
+      <w:r>
+        <w:rPr>
+          <w:rFonts w:ascii="돋움체" w:eastAsia="돋움체" w:cs="돋움체"/>
+          <w:color w:val="000000"/>
+          <w:kern w:val="0"/>
+          <w:sz w:val="19"/>
+          <w:szCs w:val="19"/>
+        </w:rPr>
+        <w:t>(</w:t>
+      </w:r>
+      <w:proofErr w:type="gramEnd"/>
+      <w:r>
+        <w:rPr>
+          <w:rFonts w:ascii="돋움체" w:eastAsia="돋움체" w:cs="돋움체"/>
+          <w:color w:val="0000FF"/>
+          <w:kern w:val="0"/>
+          <w:sz w:val="19"/>
+          <w:szCs w:val="19"/>
+        </w:rPr>
+        <w:t>const</w:t>
+      </w:r>
+      <w:r>
+        <w:rPr>
+          <w:rFonts w:ascii="돋움체" w:eastAsia="돋움체" w:cs="돋움체"/>
+          <w:color w:val="000000"/>
+          <w:kern w:val="0"/>
+          <w:sz w:val="19"/>
+          <w:szCs w:val="19"/>
+        </w:rPr>
+        <w:t xml:space="preserve"> </w:t>
+      </w:r>
+      <w:proofErr w:type="spellStart"/>
+      <w:r>
+        <w:rPr>
+          <w:rFonts w:ascii="돋움체" w:eastAsia="돋움체" w:cs="돋움체"/>
+          <w:color w:val="2B91AF"/>
+          <w:kern w:val="0"/>
+          <w:sz w:val="19"/>
+          <w:szCs w:val="19"/>
+        </w:rPr>
+        <w:t>weak_ptr</w:t>
+      </w:r>
+      <w:proofErr w:type="spellEnd"/>
+      <w:r>
+        <w:rPr>
+          <w:rFonts w:ascii="돋움체" w:eastAsia="돋움체" w:cs="돋움체"/>
+          <w:color w:val="000000"/>
+          <w:kern w:val="0"/>
+          <w:sz w:val="19"/>
+          <w:szCs w:val="19"/>
+        </w:rPr>
+        <w:t>&lt;</w:t>
+      </w:r>
+      <w:proofErr w:type="spellStart"/>
+      <w:r>
+        <w:rPr>
+          <w:rFonts w:ascii="돋움체" w:eastAsia="돋움체" w:cs="돋움체"/>
+          <w:color w:val="2B91AF"/>
+          <w:kern w:val="0"/>
+          <w:sz w:val="19"/>
+          <w:szCs w:val="19"/>
+        </w:rPr>
+        <w:t>Tp</w:t>
+      </w:r>
+      <w:proofErr w:type="spellEnd"/>
+      <w:r>
+        <w:rPr>
+          <w:rFonts w:ascii="돋움체" w:eastAsia="돋움체" w:cs="돋움체"/>
+          <w:color w:val="000000"/>
+          <w:kern w:val="0"/>
+          <w:sz w:val="19"/>
+          <w:szCs w:val="19"/>
+        </w:rPr>
+        <w:t xml:space="preserve">&gt;&amp; </w:t>
+      </w:r>
+      <w:r>
+        <w:rPr>
+          <w:rFonts w:ascii="돋움체" w:eastAsia="돋움체" w:cs="돋움체"/>
+          <w:color w:val="808080"/>
+          <w:kern w:val="0"/>
+          <w:sz w:val="19"/>
+          <w:szCs w:val="19"/>
+        </w:rPr>
+        <w:t>other</w:t>
+      </w:r>
+      <w:r>
+        <w:rPr>
+          <w:rFonts w:ascii="돋움체" w:eastAsia="돋움체" w:cs="돋움체"/>
+          <w:color w:val="000000"/>
+          <w:kern w:val="0"/>
+          <w:sz w:val="19"/>
+          <w:szCs w:val="19"/>
+        </w:rPr>
+        <w:t>)</w:t>
+      </w:r>
+    </w:p>
+    <w:p>
+      <w:pPr>
+        <w:pStyle w:val="a4"/>
+        <w:wordWrap/>
+        <w:adjustRightInd w:val="0"/>
+        <w:spacing w:after="0" w:line="240" w:lineRule="auto"/>
+        <w:ind w:leftChars="0" w:left="1120"/>
+        <w:jc w:val="left"/>
+        <w:rPr>
+          <w:rFonts w:ascii="돋움체" w:eastAsia="돋움체" w:cs="돋움체" w:hint="eastAsia"/>
+          <w:color w:val="000000"/>
+          <w:kern w:val="0"/>
+          <w:sz w:val="19"/>
+          <w:szCs w:val="19"/>
+        </w:rPr>
+      </w:pPr>
+      <w:bookmarkStart w:id="1" w:name="_GoBack"/>
+      <w:bookmarkEnd w:id="1"/>
+      <w:r>
+        <w:rPr>
+          <w:rFonts w:ascii="돋움체" w:eastAsia="돋움체" w:cs="돋움체"/>
+          <w:color w:val="000000"/>
+          <w:kern w:val="0"/>
+          <w:sz w:val="19"/>
+          <w:szCs w:val="19"/>
+        </w:rPr>
+        <w:tab/>
+      </w:r>
+      <w:r>
+        <w:rPr>
+          <w:rFonts w:ascii="돋움체" w:eastAsia="돋움체" w:cs="돋움체"/>
+          <w:color w:val="000000"/>
+          <w:kern w:val="0"/>
+          <w:sz w:val="19"/>
+          <w:szCs w:val="19"/>
+        </w:rPr>
+        <w:tab/>
+      </w:r>
     </w:p>
     <w:p>
       <w:pPr>
@@ -4362,6 +4519,7 @@
           <w:sz w:val="19"/>
           <w:szCs w:val="19"/>
         </w:rPr>
+        <w:lastRenderedPageBreak/>
         <w:t>bool operator</w:t>
       </w:r>
     </w:p>
@@ -4395,7 +4553,6 @@
           <w:sz w:val="19"/>
           <w:szCs w:val="19"/>
         </w:rPr>
-        <w:lastRenderedPageBreak/>
         <w:t>bool</w:t>
       </w:r>
       <w:r>
@@ -5543,7 +5700,7 @@
         <w:ind w:leftChars="0" w:left="1120"/>
         <w:jc w:val="left"/>
         <w:rPr>
-          <w:rFonts w:ascii="돋움체" w:eastAsia="돋움체" w:cs="돋움체" w:hint="eastAsia"/>
+          <w:rFonts w:ascii="돋움체" w:eastAsia="돋움체" w:cs="돋움체"/>
           <w:color w:val="000000"/>
           <w:kern w:val="0"/>
           <w:sz w:val="19"/>
@@ -5756,19 +5913,7 @@
           <w:sz w:val="19"/>
           <w:szCs w:val="19"/>
         </w:rPr>
-        <w:t xml:space="preserve"> </w:t>
-      </w:r>
-      <w:r>
-        <w:rPr>
-          <w:rFonts w:ascii="돋움체" w:eastAsia="돋움체" w:cs="돋움체"/>
-          <w:b/>
-          <w:bCs/>
-          <w:color w:val="000000"/>
-          <w:kern w:val="0"/>
-          <w:sz w:val="19"/>
-          <w:szCs w:val="19"/>
-        </w:rPr>
-        <w:t>(</w:t>
+        <w:t xml:space="preserve"> (</w:t>
       </w:r>
       <w:r>
         <w:rPr>
@@ -6486,19 +6631,7 @@
           <w:sz w:val="19"/>
           <w:szCs w:val="19"/>
         </w:rPr>
-        <w:t xml:space="preserve"> </w:t>
-      </w:r>
-      <w:r>
-        <w:rPr>
-          <w:rFonts w:ascii="돋움체" w:eastAsia="돋움체" w:cs="돋움체"/>
-          <w:b/>
-          <w:bCs/>
-          <w:color w:val="000000"/>
-          <w:kern w:val="0"/>
-          <w:sz w:val="19"/>
-          <w:szCs w:val="19"/>
-        </w:rPr>
-        <w:t>(</w:t>
+        <w:t xml:space="preserve"> (</w:t>
       </w:r>
       <w:r>
         <w:rPr>
@@ -6607,7 +6740,7 @@
         <w:ind w:leftChars="0" w:left="1080" w:firstLine="40"/>
         <w:jc w:val="left"/>
         <w:rPr>
-          <w:rFonts w:ascii="돋움체" w:eastAsia="돋움체" w:cs="돋움체" w:hint="eastAsia"/>
+          <w:rFonts w:ascii="돋움체" w:eastAsia="돋움체" w:cs="돋움체"/>
           <w:b/>
           <w:bCs/>
           <w:color w:val="000000"/>
@@ -6675,7 +6808,7 @@
         <w:spacing w:after="0" w:line="240" w:lineRule="auto"/>
         <w:jc w:val="left"/>
         <w:rPr>
-          <w:rFonts w:ascii="돋움체" w:eastAsia="돋움체" w:cs="돋움체" w:hint="eastAsia"/>
+          <w:rFonts w:ascii="돋움체" w:eastAsia="돋움체" w:cs="돋움체"/>
           <w:b/>
           <w:bCs/>
           <w:color w:val="000000"/>
@@ -8791,25 +8924,23 @@
               <w:ind w:leftChars="0"/>
               <w:jc w:val="left"/>
               <w:rPr>
+                <w:rFonts w:ascii="돋움체" w:eastAsia="돋움체" w:cs="돋움체"/>
+                <w:color w:val="2B91AF"/>
+                <w:kern w:val="0"/>
+                <w:sz w:val="19"/>
+                <w:szCs w:val="19"/>
+              </w:rPr>
+            </w:pPr>
+            <w:r>
+              <w:rPr>
                 <w:rFonts w:ascii="돋움체" w:eastAsia="돋움체" w:cs="돋움체" w:hint="eastAsia"/>
                 <w:color w:val="2B91AF"/>
                 <w:kern w:val="0"/>
                 <w:sz w:val="19"/>
                 <w:szCs w:val="19"/>
               </w:rPr>
-            </w:pPr>
-            <w:r>
-              <w:rPr>
-                <w:rFonts w:ascii="돋움체" w:eastAsia="돋움체" w:cs="돋움체" w:hint="eastAsia"/>
-                <w:color w:val="2B91AF"/>
-                <w:kern w:val="0"/>
-                <w:sz w:val="19"/>
-                <w:szCs w:val="19"/>
-              </w:rPr>
               <w:t>동작 해결x</w:t>
             </w:r>
-            <w:bookmarkStart w:id="1" w:name="_GoBack"/>
-            <w:bookmarkEnd w:id="1"/>
           </w:p>
         </w:tc>
         <w:tc>
@@ -13649,7 +13780,7 @@
 </file>
 
 <file path=customXml/itemProps1.xml><?xml version="1.0" encoding="utf-8"?>
-<ds:datastoreItem xmlns:ds="http://schemas.openxmlformats.org/officeDocument/2006/customXml" ds:itemID="{F6CD0CC7-612D-4A42-8FF0-FD86587D60A0}">
+<ds:datastoreItem xmlns:ds="http://schemas.openxmlformats.org/officeDocument/2006/customXml" ds:itemID="{1D94EA20-9213-4875-A992-F11ADBD42B70}">
   <ds:schemaRefs>
     <ds:schemaRef ds:uri="http://schemas.openxmlformats.org/officeDocument/2006/bibliography"/>
   </ds:schemaRefs>

</xml_diff>